<commit_message>
Docker Logs file + updated report
</commit_message>
<xml_diff>
--- a/Flight Microservices Report with screenshots.docx
+++ b/Flight Microservices Report with screenshots.docx
@@ -236,7 +236,7 @@
           <w:szCs w:val="28"/>
         </w:rPr>
         <w:pict w14:anchorId="221307A6">
-          <v:rect id="_x0000_i1025" style="width:0;height:1.5pt" o:hralign="center" o:hrstd="t" o:hr="t" fillcolor="#a0a0a0" stroked="f"/>
+          <v:rect id="_x0000_i1040" style="width:0;height:1.5pt" o:hralign="center" o:hrstd="t" o:hr="t" fillcolor="#a0a0a0" stroked="f"/>
         </w:pict>
       </w:r>
     </w:p>
@@ -298,17 +298,7 @@
           <w:szCs w:val="28"/>
           <w:u w:val="single"/>
         </w:rPr>
-        <w:t xml:space="preserve">Eureka Server </w:t>
-      </w:r>
-      <w:proofErr w:type="gramStart"/>
-      <w:r>
-        <w:rPr>
-          <w:rFonts w:ascii="Calisto MT" w:hAnsi="Calisto MT" w:cs="Times New Roman"/>
-          <w:sz w:val="28"/>
-          <w:szCs w:val="28"/>
-          <w:u w:val="single"/>
-        </w:rPr>
-        <w:t>Setup</w:t>
+        <w:t>Eureka Server Setup</w:t>
       </w:r>
       <w:r>
         <w:rPr>
@@ -320,7 +310,6 @@
         </w:rPr>
         <w:t xml:space="preserve"> :</w:t>
       </w:r>
-      <w:proofErr w:type="gramEnd"/>
     </w:p>
     <w:p>
       <w:pPr>
@@ -335,7 +324,7 @@
           <w:noProof/>
         </w:rPr>
         <w:drawing>
-          <wp:inline distT="0" distB="0" distL="0" distR="0" wp14:anchorId="13F2972F" wp14:editId="033B859B">
+          <wp:inline distT="0" distB="0" distL="0" distR="0" wp14:anchorId="13F2972F" wp14:editId="3F455260">
             <wp:extent cx="5731510" cy="1623695"/>
             <wp:effectExtent l="0" t="0" r="2540" b="0"/>
             <wp:docPr id="1820429152" name="Picture 1"/>
@@ -382,6 +371,198 @@
     </w:p>
     <w:p>
       <w:pPr>
+        <w:rPr>
+          <w:rFonts w:ascii="Calisto MT" w:hAnsi="Calisto MT" w:cs="Times New Roman"/>
+          <w:sz w:val="32"/>
+          <w:szCs w:val="32"/>
+          <w:u w:val="single"/>
+        </w:rPr>
+      </w:pPr>
+    </w:p>
+    <w:p>
+      <w:pPr>
+        <w:rPr>
+          <w:rFonts w:ascii="Calisto MT" w:hAnsi="Calisto MT" w:cs="Times New Roman"/>
+          <w:sz w:val="32"/>
+          <w:szCs w:val="32"/>
+          <w:u w:val="single"/>
+        </w:rPr>
+      </w:pPr>
+      <w:r>
+        <w:rPr>
+          <w:rFonts w:ascii="Calisto MT" w:hAnsi="Calisto MT" w:cs="Times New Roman"/>
+          <w:sz w:val="32"/>
+          <w:szCs w:val="32"/>
+          <w:u w:val="single"/>
+        </w:rPr>
+        <w:br w:type="page"/>
+      </w:r>
+    </w:p>
+    <w:p>
+      <w:pPr>
+        <w:rPr>
+          <w:rFonts w:ascii="Calisto MT" w:hAnsi="Calisto MT" w:cs="Times New Roman"/>
+          <w:sz w:val="28"/>
+          <w:szCs w:val="28"/>
+        </w:rPr>
+      </w:pPr>
+      <w:r>
+        <w:rPr>
+          <w:rFonts w:ascii="Calisto MT" w:hAnsi="Calisto MT" w:cs="Times New Roman"/>
+          <w:sz w:val="32"/>
+          <w:szCs w:val="32"/>
+          <w:u w:val="single"/>
+        </w:rPr>
+        <w:lastRenderedPageBreak/>
+        <w:t>Docker Container</w:t>
+      </w:r>
+      <w:r>
+        <w:rPr>
+          <w:rFonts w:ascii="Calisto MT" w:hAnsi="Calisto MT" w:cs="Times New Roman"/>
+          <w:sz w:val="32"/>
+          <w:szCs w:val="32"/>
+          <w:u w:val="single"/>
+        </w:rPr>
+        <w:t xml:space="preserve">s – single docker compose file: </w:t>
+      </w:r>
+    </w:p>
+    <w:p>
+      <w:pPr>
+        <w:rPr>
+          <w:rFonts w:ascii="Calisto MT" w:hAnsi="Calisto MT" w:cs="Times New Roman"/>
+          <w:sz w:val="28"/>
+          <w:szCs w:val="28"/>
+        </w:rPr>
+      </w:pPr>
+      <w:r>
+        <w:rPr>
+          <w:rFonts w:ascii="Calisto MT" w:hAnsi="Calisto MT" w:cs="Times New Roman"/>
+          <w:sz w:val="28"/>
+          <w:szCs w:val="28"/>
+        </w:rPr>
+        <w:drawing>
+          <wp:inline distT="0" distB="0" distL="0" distR="0" wp14:anchorId="67807095" wp14:editId="1FE41A2C">
+            <wp:extent cx="3155651" cy="2893695"/>
+            <wp:effectExtent l="0" t="0" r="6985" b="1905"/>
+            <wp:docPr id="201044828" name="Picture 1"/>
+            <wp:cNvGraphicFramePr>
+              <a:graphicFrameLocks xmlns:a="http://schemas.openxmlformats.org/drawingml/2006/main" noChangeAspect="1"/>
+            </wp:cNvGraphicFramePr>
+            <a:graphic xmlns:a="http://schemas.openxmlformats.org/drawingml/2006/main">
+              <a:graphicData uri="http://schemas.openxmlformats.org/drawingml/2006/picture">
+                <pic:pic xmlns:pic="http://schemas.openxmlformats.org/drawingml/2006/picture">
+                  <pic:nvPicPr>
+                    <pic:cNvPr id="201044828" name=""/>
+                    <pic:cNvPicPr/>
+                  </pic:nvPicPr>
+                  <pic:blipFill>
+                    <a:blip r:embed="rId7"/>
+                    <a:stretch>
+                      <a:fillRect/>
+                    </a:stretch>
+                  </pic:blipFill>
+                  <pic:spPr>
+                    <a:xfrm>
+                      <a:off x="0" y="0"/>
+                      <a:ext cx="3155651" cy="2893695"/>
+                    </a:xfrm>
+                    <a:prstGeom prst="rect">
+                      <a:avLst/>
+                    </a:prstGeom>
+                  </pic:spPr>
+                </pic:pic>
+              </a:graphicData>
+            </a:graphic>
+          </wp:inline>
+        </w:drawing>
+      </w:r>
+    </w:p>
+    <w:p>
+      <w:pPr>
+        <w:rPr>
+          <w:rFonts w:ascii="Calisto MT" w:hAnsi="Calisto MT" w:cs="Times New Roman"/>
+          <w:sz w:val="28"/>
+          <w:szCs w:val="28"/>
+        </w:rPr>
+      </w:pPr>
+      <w:r>
+        <w:rPr>
+          <w:noProof/>
+        </w:rPr>
+        <w:drawing>
+          <wp:inline distT="0" distB="0" distL="0" distR="0" wp14:anchorId="153D5645" wp14:editId="3E105F79">
+            <wp:extent cx="5731510" cy="3223895"/>
+            <wp:effectExtent l="0" t="0" r="2540" b="0"/>
+            <wp:docPr id="671975867" name="Picture 1"/>
+            <wp:cNvGraphicFramePr>
+              <a:graphicFrameLocks xmlns:a="http://schemas.openxmlformats.org/drawingml/2006/main" noChangeAspect="1"/>
+            </wp:cNvGraphicFramePr>
+            <a:graphic xmlns:a="http://schemas.openxmlformats.org/drawingml/2006/main">
+              <a:graphicData uri="http://schemas.openxmlformats.org/drawingml/2006/picture">
+                <pic:pic xmlns:pic="http://schemas.openxmlformats.org/drawingml/2006/picture">
+                  <pic:nvPicPr>
+                    <pic:cNvPr id="671975867" name=""/>
+                    <pic:cNvPicPr/>
+                  </pic:nvPicPr>
+                  <pic:blipFill>
+                    <a:blip r:embed="rId8"/>
+                    <a:stretch>
+                      <a:fillRect/>
+                    </a:stretch>
+                  </pic:blipFill>
+                  <pic:spPr>
+                    <a:xfrm>
+                      <a:off x="0" y="0"/>
+                      <a:ext cx="5731510" cy="3223895"/>
+                    </a:xfrm>
+                    <a:prstGeom prst="rect">
+                      <a:avLst/>
+                    </a:prstGeom>
+                  </pic:spPr>
+                </pic:pic>
+              </a:graphicData>
+            </a:graphic>
+          </wp:inline>
+        </w:drawing>
+      </w:r>
+    </w:p>
+    <w:p>
+      <w:pPr>
+        <w:rPr>
+          <w:rFonts w:ascii="Calisto MT" w:hAnsi="Calisto MT" w:cs="Times New Roman"/>
+          <w:sz w:val="28"/>
+          <w:szCs w:val="28"/>
+        </w:rPr>
+      </w:pPr>
+    </w:p>
+    <w:p>
+      <w:pPr>
+        <w:rPr>
+          <w:rFonts w:ascii="Calisto MT" w:hAnsi="Calisto MT" w:cs="Times New Roman"/>
+          <w:sz w:val="28"/>
+          <w:szCs w:val="28"/>
+        </w:rPr>
+      </w:pPr>
+      <w:r>
+        <w:rPr>
+          <w:rFonts w:ascii="Calisto MT" w:hAnsi="Calisto MT" w:cs="Times New Roman"/>
+          <w:sz w:val="28"/>
+          <w:szCs w:val="28"/>
+        </w:rPr>
+        <w:t>**Docker Logs File Added in repo**</w:t>
+      </w:r>
+    </w:p>
+    <w:p>
+      <w:pPr>
+        <w:rPr>
+          <w:rFonts w:ascii="Calisto MT" w:hAnsi="Calisto MT" w:cs="Times New Roman"/>
+          <w:sz w:val="28"/>
+          <w:szCs w:val="28"/>
+        </w:rPr>
+      </w:pPr>
+    </w:p>
+    <w:p>
+      <w:pPr>
         <w:spacing w:line="240" w:lineRule="auto"/>
         <w:rPr>
           <w:rFonts w:ascii="Calisto MT" w:hAnsi="Calisto MT" w:cs="Times New Roman"/>
@@ -430,7 +611,7 @@
                     <pic:cNvPicPr/>
                   </pic:nvPicPr>
                   <pic:blipFill>
-                    <a:blip r:embed="rId7"/>
+                    <a:blip r:embed="rId9"/>
                     <a:stretch>
                       <a:fillRect/>
                     </a:stretch>
@@ -467,7 +648,7 @@
           <w:szCs w:val="28"/>
         </w:rPr>
         <w:drawing>
-          <wp:inline distT="0" distB="0" distL="0" distR="0" wp14:anchorId="0AB6B8AE" wp14:editId="6FA03092">
+          <wp:inline distT="0" distB="0" distL="0" distR="0" wp14:anchorId="0AB6B8AE" wp14:editId="7C5AED96">
             <wp:extent cx="5673124" cy="2692400"/>
             <wp:effectExtent l="0" t="0" r="3810" b="0"/>
             <wp:docPr id="1916966087" name="Picture 1"/>
@@ -482,7 +663,7 @@
                     <pic:cNvPicPr/>
                   </pic:nvPicPr>
                   <pic:blipFill rotWithShape="1">
-                    <a:blip r:embed="rId8"/>
+                    <a:blip r:embed="rId10"/>
                     <a:srcRect t="11495"/>
                     <a:stretch>
                       <a:fillRect/>
@@ -571,7 +752,7 @@
                     <pic:cNvPicPr/>
                   </pic:nvPicPr>
                   <pic:blipFill rotWithShape="1">
-                    <a:blip r:embed="rId9"/>
+                    <a:blip r:embed="rId11"/>
                     <a:srcRect b="35395"/>
                     <a:stretch>
                       <a:fillRect/>
@@ -610,7 +791,6 @@
           <w:u w:val="single"/>
         </w:rPr>
       </w:pPr>
-      <w:proofErr w:type="spellStart"/>
       <w:r>
         <w:rPr>
           <w:rFonts w:ascii="Calisto MT" w:hAnsi="Calisto MT" w:cs="Times New Roman"/>
@@ -619,9 +799,8 @@
           <w:u w:val="single"/>
         </w:rPr>
         <w:lastRenderedPageBreak/>
-        <w:t>Jacoco</w:t>
-      </w:r>
-      <w:proofErr w:type="spellEnd"/>
+        <w:t xml:space="preserve">Jacoco </w:t>
+      </w:r>
       <w:r>
         <w:rPr>
           <w:rFonts w:ascii="Calisto MT" w:hAnsi="Calisto MT" w:cs="Times New Roman"/>
@@ -629,15 +808,6 @@
           <w:szCs w:val="32"/>
           <w:u w:val="single"/>
         </w:rPr>
-        <w:t xml:space="preserve"> </w:t>
-      </w:r>
-      <w:r>
-        <w:rPr>
-          <w:rFonts w:ascii="Calisto MT" w:hAnsi="Calisto MT" w:cs="Times New Roman"/>
-          <w:sz w:val="32"/>
-          <w:szCs w:val="32"/>
-          <w:u w:val="single"/>
-        </w:rPr>
         <w:t>Code Coverage Report – Test coverage analysis</w:t>
       </w:r>
     </w:p>
@@ -655,25 +825,7 @@
           <w:sz w:val="28"/>
           <w:szCs w:val="28"/>
         </w:rPr>
-        <w:t xml:space="preserve">Flight </w:t>
-      </w:r>
-      <w:proofErr w:type="gramStart"/>
-      <w:r>
-        <w:rPr>
-          <w:rFonts w:ascii="Calisto MT" w:hAnsi="Calisto MT" w:cs="Times New Roman"/>
-          <w:sz w:val="28"/>
-          <w:szCs w:val="28"/>
-        </w:rPr>
-        <w:t>Service :</w:t>
-      </w:r>
-      <w:proofErr w:type="gramEnd"/>
-      <w:r>
-        <w:rPr>
-          <w:rFonts w:ascii="Calisto MT" w:hAnsi="Calisto MT" w:cs="Times New Roman"/>
-          <w:sz w:val="28"/>
-          <w:szCs w:val="28"/>
-        </w:rPr>
-        <w:t>-</w:t>
+        <w:t>Flight Service :-</w:t>
       </w:r>
     </w:p>
     <w:p>
@@ -707,7 +859,7 @@
                     <pic:cNvPicPr/>
                   </pic:nvPicPr>
                   <pic:blipFill>
-                    <a:blip r:embed="rId10"/>
+                    <a:blip r:embed="rId12"/>
                     <a:stretch>
                       <a:fillRect/>
                     </a:stretch>
@@ -751,18 +903,8 @@
           <w:sz w:val="28"/>
           <w:szCs w:val="28"/>
         </w:rPr>
-        <w:t xml:space="preserve">Booking </w:t>
-      </w:r>
-      <w:proofErr w:type="gramStart"/>
-      <w:r>
-        <w:rPr>
-          <w:rFonts w:ascii="Calisto MT" w:hAnsi="Calisto MT" w:cs="Times New Roman"/>
-          <w:sz w:val="28"/>
-          <w:szCs w:val="28"/>
-        </w:rPr>
-        <w:t>Service:-</w:t>
-      </w:r>
-      <w:proofErr w:type="gramEnd"/>
+        <w:t>Booking Service:-</w:t>
+      </w:r>
     </w:p>
     <w:p>
       <w:pPr>
@@ -795,7 +937,7 @@
                     <pic:cNvPicPr/>
                   </pic:nvPicPr>
                   <pic:blipFill>
-                    <a:blip r:embed="rId11"/>
+                    <a:blip r:embed="rId13"/>
                     <a:stretch>
                       <a:fillRect/>
                     </a:stretch>
@@ -876,7 +1018,7 @@
                     <pic:cNvPicPr/>
                   </pic:nvPicPr>
                   <pic:blipFill>
-                    <a:blip r:embed="rId12"/>
+                    <a:blip r:embed="rId14"/>
                     <a:stretch>
                       <a:fillRect/>
                     </a:stretch>
@@ -934,27 +1076,7 @@
           <w:szCs w:val="28"/>
           <w:u w:val="single"/>
         </w:rPr>
-        <w:t xml:space="preserve">Flight </w:t>
-      </w:r>
-      <w:proofErr w:type="gramStart"/>
-      <w:r>
-        <w:rPr>
-          <w:rFonts w:ascii="Calisto MT" w:hAnsi="Calisto MT" w:cs="Times New Roman"/>
-          <w:sz w:val="28"/>
-          <w:szCs w:val="28"/>
-          <w:u w:val="single"/>
-        </w:rPr>
-        <w:t>Service :</w:t>
-      </w:r>
-      <w:proofErr w:type="gramEnd"/>
-      <w:r>
-        <w:rPr>
-          <w:rFonts w:ascii="Calisto MT" w:hAnsi="Calisto MT" w:cs="Times New Roman"/>
-          <w:sz w:val="28"/>
-          <w:szCs w:val="28"/>
-          <w:u w:val="single"/>
-        </w:rPr>
-        <w:t xml:space="preserve"> </w:t>
+        <w:t xml:space="preserve">Flight Service : </w:t>
       </w:r>
     </w:p>
     <w:p>
@@ -997,7 +1119,7 @@
                     <pic:cNvPicPr/>
                   </pic:nvPicPr>
                   <pic:blipFill>
-                    <a:blip r:embed="rId13"/>
+                    <a:blip r:embed="rId15"/>
                     <a:stretch>
                       <a:fillRect/>
                     </a:stretch>
@@ -1044,19 +1166,8 @@
           <w:szCs w:val="28"/>
           <w:u w:val="single"/>
         </w:rPr>
-        <w:t xml:space="preserve">Booking </w:t>
-      </w:r>
-      <w:proofErr w:type="gramStart"/>
-      <w:r>
-        <w:rPr>
-          <w:rFonts w:ascii="Calisto MT" w:hAnsi="Calisto MT" w:cs="Times New Roman"/>
-          <w:sz w:val="28"/>
-          <w:szCs w:val="28"/>
-          <w:u w:val="single"/>
-        </w:rPr>
-        <w:t>Service :</w:t>
-      </w:r>
-      <w:proofErr w:type="gramEnd"/>
+        <w:t>Booking Service :</w:t>
+      </w:r>
       <w:r>
         <w:rPr>
           <w:rFonts w:ascii="Calisto MT" w:hAnsi="Calisto MT" w:cs="Times New Roman"/>
@@ -1088,7 +1199,7 @@
                     <pic:cNvPicPr/>
                   </pic:nvPicPr>
                   <pic:blipFill>
-                    <a:blip r:embed="rId14"/>
+                    <a:blip r:embed="rId16"/>
                     <a:stretch>
                       <a:fillRect/>
                     </a:stretch>
@@ -1133,49 +1244,9 @@
           <w:u w:val="single"/>
         </w:rPr>
         <w:lastRenderedPageBreak/>
-        <w:t xml:space="preserve">Api </w:t>
-      </w:r>
-      <w:proofErr w:type="gramStart"/>
-      <w:r>
-        <w:rPr>
-          <w:rFonts w:ascii="Calisto MT" w:hAnsi="Calisto MT" w:cs="Times New Roman"/>
-          <w:sz w:val="28"/>
-          <w:szCs w:val="28"/>
-          <w:u w:val="single"/>
-        </w:rPr>
-        <w:t>Gateway :</w:t>
-      </w:r>
-      <w:proofErr w:type="gramEnd"/>
-      <w:r>
-        <w:rPr>
-          <w:rFonts w:ascii="Calisto MT" w:hAnsi="Calisto MT" w:cs="Times New Roman"/>
-          <w:sz w:val="28"/>
-          <w:szCs w:val="28"/>
-          <w:u w:val="single"/>
-        </w:rPr>
-        <w:t xml:space="preserve"> </w:t>
-      </w:r>
-      <w:proofErr w:type="spellStart"/>
-      <w:r>
-        <w:rPr>
-          <w:rFonts w:ascii="Calisto MT" w:hAnsi="Calisto MT" w:cs="Times New Roman"/>
-          <w:sz w:val="28"/>
-          <w:szCs w:val="28"/>
-          <w:u w:val="single"/>
-        </w:rPr>
-        <w:t>baseURL</w:t>
-      </w:r>
-      <w:proofErr w:type="spellEnd"/>
-      <w:r>
-        <w:rPr>
-          <w:rFonts w:ascii="Calisto MT" w:hAnsi="Calisto MT" w:cs="Times New Roman"/>
-          <w:sz w:val="28"/>
-          <w:szCs w:val="28"/>
-          <w:u w:val="single"/>
-        </w:rPr>
-        <w:t xml:space="preserve"> - </w:t>
-      </w:r>
-      <w:hyperlink r:id="rId15" w:history="1">
+        <w:t xml:space="preserve">Api Gateway : baseURL - </w:t>
+      </w:r>
+      <w:hyperlink r:id="rId17" w:history="1">
         <w:r>
           <w:rPr>
             <w:rStyle w:val="Hyperlink"/>
@@ -1213,7 +1284,7 @@
           <w:szCs w:val="28"/>
         </w:rPr>
         <w:drawing>
-          <wp:anchor distT="0" distB="0" distL="114300" distR="114300" simplePos="0" relativeHeight="251659264" behindDoc="0" locked="0" layoutInCell="1" allowOverlap="1" wp14:anchorId="091D9D83" wp14:editId="20009839">
+          <wp:anchor distT="0" distB="0" distL="114300" distR="114300" simplePos="0" relativeHeight="251659264" behindDoc="0" locked="0" layoutInCell="1" allowOverlap="1" wp14:anchorId="091D9D83" wp14:editId="43053D5A">
             <wp:simplePos x="0" y="0"/>
             <wp:positionH relativeFrom="column">
               <wp:posOffset>0</wp:posOffset>
@@ -1244,7 +1315,7 @@
                     <pic:cNvPicPr/>
                   </pic:nvPicPr>
                   <pic:blipFill>
-                    <a:blip r:embed="rId16" cstate="print">
+                    <a:blip r:embed="rId18" cstate="print">
                       <a:extLst>
                         <a:ext uri="{28A0092B-C50C-407E-A947-70E740481C1C}">
                           <a14:useLocalDpi xmlns:a14="http://schemas.microsoft.com/office/drawing/2010/main" val="0"/>
@@ -1450,17 +1521,7 @@
           <w:szCs w:val="28"/>
           <w:u w:val="single"/>
         </w:rPr>
-        <w:t xml:space="preserve">User </w:t>
-      </w:r>
-      <w:proofErr w:type="gramStart"/>
-      <w:r>
-        <w:rPr>
-          <w:rFonts w:ascii="Calisto MT" w:hAnsi="Calisto MT" w:cs="Times New Roman"/>
-          <w:sz w:val="28"/>
-          <w:szCs w:val="28"/>
-          <w:u w:val="single"/>
-        </w:rPr>
-        <w:t>Signup</w:t>
+        <w:t>User Signup</w:t>
       </w:r>
       <w:r>
         <w:rPr>
@@ -1471,7 +1532,6 @@
         </w:rPr>
         <w:t xml:space="preserve"> :</w:t>
       </w:r>
-      <w:proofErr w:type="gramEnd"/>
     </w:p>
     <w:p>
       <w:pPr>
@@ -1502,7 +1562,7 @@
                     <pic:cNvPicPr/>
                   </pic:nvPicPr>
                   <pic:blipFill>
-                    <a:blip r:embed="rId17"/>
+                    <a:blip r:embed="rId19"/>
                     <a:stretch>
                       <a:fillRect/>
                     </a:stretch>
@@ -1540,28 +1600,7 @@
           <w:u w:val="single"/>
         </w:rPr>
         <w:lastRenderedPageBreak/>
-        <w:t xml:space="preserve">User </w:t>
-      </w:r>
-      <w:proofErr w:type="spellStart"/>
-      <w:proofErr w:type="gramStart"/>
-      <w:r>
-        <w:rPr>
-          <w:rFonts w:ascii="Calisto MT" w:hAnsi="Calisto MT" w:cs="Times New Roman"/>
-          <w:sz w:val="28"/>
-          <w:szCs w:val="28"/>
-          <w:u w:val="single"/>
-        </w:rPr>
-        <w:t>Signin</w:t>
-      </w:r>
-      <w:proofErr w:type="spellEnd"/>
-      <w:r>
-        <w:rPr>
-          <w:rFonts w:ascii="Calisto MT" w:hAnsi="Calisto MT" w:cs="Times New Roman"/>
-          <w:sz w:val="28"/>
-          <w:szCs w:val="28"/>
-          <w:u w:val="single"/>
-        </w:rPr>
-        <w:t xml:space="preserve"> </w:t>
+        <w:t xml:space="preserve">User Signin </w:t>
       </w:r>
       <w:r>
         <w:rPr>
@@ -1572,7 +1611,6 @@
         </w:rPr>
         <w:t>:</w:t>
       </w:r>
-      <w:proofErr w:type="gramEnd"/>
     </w:p>
     <w:p>
       <w:pPr>
@@ -1603,7 +1641,7 @@
                     <pic:cNvPicPr/>
                   </pic:nvPicPr>
                   <pic:blipFill>
-                    <a:blip r:embed="rId18"/>
+                    <a:blip r:embed="rId20"/>
                     <a:stretch>
                       <a:fillRect/>
                     </a:stretch>
@@ -1650,17 +1688,7 @@
           <w:szCs w:val="28"/>
           <w:u w:val="single"/>
         </w:rPr>
-        <w:t xml:space="preserve">Test </w:t>
-      </w:r>
-      <w:proofErr w:type="gramStart"/>
-      <w:r>
-        <w:rPr>
-          <w:rFonts w:ascii="Calisto MT" w:hAnsi="Calisto MT" w:cs="Times New Roman"/>
-          <w:sz w:val="28"/>
-          <w:szCs w:val="28"/>
-          <w:u w:val="single"/>
-        </w:rPr>
-        <w:t xml:space="preserve">all </w:t>
+        <w:t xml:space="preserve">Test all </w:t>
       </w:r>
       <w:r>
         <w:rPr>
@@ -1671,7 +1699,6 @@
         </w:rPr>
         <w:t>:</w:t>
       </w:r>
-      <w:proofErr w:type="gramEnd"/>
     </w:p>
     <w:p>
       <w:pPr>
@@ -1702,7 +1729,7 @@
                     <pic:cNvPicPr/>
                   </pic:nvPicPr>
                   <pic:blipFill>
-                    <a:blip r:embed="rId19"/>
+                    <a:blip r:embed="rId21"/>
                     <a:stretch>
                       <a:fillRect/>
                     </a:stretch>
@@ -1751,37 +1778,7 @@
           <w:u w:val="single"/>
         </w:rPr>
         <w:lastRenderedPageBreak/>
-        <w:t xml:space="preserve">Test user with </w:t>
-      </w:r>
-      <w:proofErr w:type="spellStart"/>
-      <w:r>
-        <w:rPr>
-          <w:rFonts w:ascii="Calisto MT" w:hAnsi="Calisto MT" w:cs="Times New Roman"/>
-          <w:sz w:val="28"/>
-          <w:szCs w:val="28"/>
-          <w:u w:val="single"/>
-        </w:rPr>
-        <w:t>jwt</w:t>
-      </w:r>
-      <w:proofErr w:type="spellEnd"/>
-      <w:r>
-        <w:rPr>
-          <w:rFonts w:ascii="Calisto MT" w:hAnsi="Calisto MT" w:cs="Times New Roman"/>
-          <w:sz w:val="28"/>
-          <w:szCs w:val="28"/>
-          <w:u w:val="single"/>
-        </w:rPr>
-        <w:t xml:space="preserve"> </w:t>
-      </w:r>
-      <w:proofErr w:type="gramStart"/>
-      <w:r>
-        <w:rPr>
-          <w:rFonts w:ascii="Calisto MT" w:hAnsi="Calisto MT" w:cs="Times New Roman"/>
-          <w:sz w:val="28"/>
-          <w:szCs w:val="28"/>
-          <w:u w:val="single"/>
-        </w:rPr>
-        <w:t>token</w:t>
+        <w:t>Test user with jwt token</w:t>
       </w:r>
       <w:r>
         <w:rPr>
@@ -1792,7 +1789,6 @@
         </w:rPr>
         <w:t xml:space="preserve"> :</w:t>
       </w:r>
-      <w:proofErr w:type="gramEnd"/>
     </w:p>
     <w:p>
       <w:pPr>
@@ -1823,7 +1819,7 @@
                     <pic:cNvPicPr/>
                   </pic:nvPicPr>
                   <pic:blipFill>
-                    <a:blip r:embed="rId20"/>
+                    <a:blip r:embed="rId22"/>
                     <a:stretch>
                       <a:fillRect/>
                     </a:stretch>
@@ -1870,37 +1866,7 @@
           <w:szCs w:val="28"/>
           <w:u w:val="single"/>
         </w:rPr>
-        <w:t xml:space="preserve">Test user with </w:t>
-      </w:r>
-      <w:proofErr w:type="spellStart"/>
-      <w:r>
-        <w:rPr>
-          <w:rFonts w:ascii="Calisto MT" w:hAnsi="Calisto MT" w:cs="Times New Roman"/>
-          <w:sz w:val="28"/>
-          <w:szCs w:val="28"/>
-          <w:u w:val="single"/>
-        </w:rPr>
-        <w:t>jwt</w:t>
-      </w:r>
-      <w:proofErr w:type="spellEnd"/>
-      <w:r>
-        <w:rPr>
-          <w:rFonts w:ascii="Calisto MT" w:hAnsi="Calisto MT" w:cs="Times New Roman"/>
-          <w:sz w:val="28"/>
-          <w:szCs w:val="28"/>
-          <w:u w:val="single"/>
-        </w:rPr>
-        <w:t xml:space="preserve"> </w:t>
-      </w:r>
-      <w:proofErr w:type="gramStart"/>
-      <w:r>
-        <w:rPr>
-          <w:rFonts w:ascii="Calisto MT" w:hAnsi="Calisto MT" w:cs="Times New Roman"/>
-          <w:sz w:val="28"/>
-          <w:szCs w:val="28"/>
-          <w:u w:val="single"/>
-        </w:rPr>
-        <w:t>token</w:t>
+        <w:t>Test user with jwt token</w:t>
       </w:r>
       <w:r>
         <w:rPr>
@@ -1911,7 +1877,6 @@
         </w:rPr>
         <w:t xml:space="preserve"> :</w:t>
       </w:r>
-      <w:proofErr w:type="gramEnd"/>
     </w:p>
     <w:p>
       <w:pPr>
@@ -1942,7 +1907,7 @@
                     <pic:cNvPicPr/>
                   </pic:nvPicPr>
                   <pic:blipFill>
-                    <a:blip r:embed="rId21"/>
+                    <a:blip r:embed="rId23"/>
                     <a:stretch>
                       <a:fillRect/>
                     </a:stretch>
@@ -2010,28 +1975,7 @@
           <w:u w:val="single"/>
         </w:rPr>
         <w:lastRenderedPageBreak/>
-        <w:t xml:space="preserve">Add Flight (using </w:t>
-      </w:r>
-      <w:proofErr w:type="spellStart"/>
-      <w:r>
-        <w:rPr>
-          <w:rFonts w:ascii="Calisto MT" w:hAnsi="Calisto MT" w:cs="Times New Roman"/>
-          <w:sz w:val="28"/>
-          <w:szCs w:val="28"/>
-          <w:u w:val="single"/>
-        </w:rPr>
-        <w:t>baseURL</w:t>
-      </w:r>
-      <w:proofErr w:type="spellEnd"/>
-      <w:proofErr w:type="gramStart"/>
-      <w:r>
-        <w:rPr>
-          <w:rFonts w:ascii="Calisto MT" w:hAnsi="Calisto MT" w:cs="Times New Roman"/>
-          <w:sz w:val="28"/>
-          <w:szCs w:val="28"/>
-          <w:u w:val="single"/>
-        </w:rPr>
-        <w:t xml:space="preserve">) </w:t>
+        <w:t xml:space="preserve">Add Flight (using baseURL) </w:t>
       </w:r>
       <w:r>
         <w:rPr>
@@ -2042,7 +1986,6 @@
         </w:rPr>
         <w:t>:</w:t>
       </w:r>
-      <w:proofErr w:type="gramEnd"/>
     </w:p>
     <w:bookmarkEnd w:id="0"/>
     <w:p>
@@ -2061,7 +2004,7 @@
           <w:szCs w:val="28"/>
         </w:rPr>
         <w:drawing>
-          <wp:inline distT="0" distB="0" distL="0" distR="0" wp14:anchorId="5CA63495" wp14:editId="37E9D0EB">
+          <wp:inline distT="0" distB="0" distL="0" distR="0" wp14:anchorId="5CA63495" wp14:editId="3B68EAD2">
             <wp:extent cx="5731510" cy="3027680"/>
             <wp:effectExtent l="0" t="0" r="2540" b="1270"/>
             <wp:docPr id="1791579906" name="Picture 1"/>
@@ -2076,7 +2019,7 @@
                     <pic:cNvPicPr/>
                   </pic:nvPicPr>
                   <pic:blipFill>
-                    <a:blip r:embed="rId22" cstate="print">
+                    <a:blip r:embed="rId24" cstate="print">
                       <a:extLst>
                         <a:ext uri="{28A0092B-C50C-407E-A947-70E740481C1C}">
                           <a14:useLocalDpi xmlns:a14="http://schemas.microsoft.com/office/drawing/2010/main" val="0"/>
@@ -2162,7 +2105,7 @@
                     <pic:cNvPicPr/>
                   </pic:nvPicPr>
                   <pic:blipFill>
-                    <a:blip r:embed="rId23"/>
+                    <a:blip r:embed="rId25"/>
                     <a:stretch>
                       <a:fillRect/>
                     </a:stretch>
@@ -2252,7 +2195,7 @@
                     <pic:cNvPicPr/>
                   </pic:nvPicPr>
                   <pic:blipFill>
-                    <a:blip r:embed="rId24"/>
+                    <a:blip r:embed="rId26"/>
                     <a:stretch>
                       <a:fillRect/>
                     </a:stretch>
@@ -2328,27 +2271,7 @@
           <w:szCs w:val="28"/>
           <w:u w:val="single"/>
         </w:rPr>
-        <w:t xml:space="preserve">Get Flight Details by </w:t>
-      </w:r>
-      <w:proofErr w:type="spellStart"/>
-      <w:r>
-        <w:rPr>
-          <w:rFonts w:ascii="Calisto MT" w:hAnsi="Calisto MT" w:cs="Times New Roman"/>
-          <w:sz w:val="28"/>
-          <w:szCs w:val="28"/>
-          <w:u w:val="single"/>
-        </w:rPr>
-        <w:t>Pnr</w:t>
-      </w:r>
-      <w:proofErr w:type="spellEnd"/>
-      <w:r>
-        <w:rPr>
-          <w:rFonts w:ascii="Calisto MT" w:hAnsi="Calisto MT" w:cs="Times New Roman"/>
-          <w:sz w:val="28"/>
-          <w:szCs w:val="28"/>
-          <w:u w:val="single"/>
-        </w:rPr>
-        <w:t xml:space="preserve"> number</w:t>
+        <w:t>Get Flight Details by Pnr number</w:t>
       </w:r>
     </w:p>
     <w:p>
@@ -2392,7 +2315,7 @@
                     <pic:cNvPicPr/>
                   </pic:nvPicPr>
                   <pic:blipFill>
-                    <a:blip r:embed="rId25"/>
+                    <a:blip r:embed="rId27"/>
                     <a:stretch>
                       <a:fillRect/>
                     </a:stretch>
@@ -2483,7 +2406,7 @@
                     <pic:cNvPicPr/>
                   </pic:nvPicPr>
                   <pic:blipFill>
-                    <a:blip r:embed="rId26"/>
+                    <a:blip r:embed="rId28"/>
                     <a:stretch>
                       <a:fillRect/>
                     </a:stretch>
@@ -2593,7 +2516,7 @@
                     <pic:cNvPicPr/>
                   </pic:nvPicPr>
                   <pic:blipFill>
-                    <a:blip r:embed="rId27"/>
+                    <a:blip r:embed="rId29"/>
                     <a:stretch>
                       <a:fillRect/>
                     </a:stretch>
@@ -2708,7 +2631,7 @@
                     <pic:cNvPicPr/>
                   </pic:nvPicPr>
                   <pic:blipFill>
-                    <a:blip r:embed="rId28"/>
+                    <a:blip r:embed="rId30"/>
                     <a:stretch>
                       <a:fillRect/>
                     </a:stretch>
@@ -2778,7 +2701,7 @@
                     <pic:cNvPicPr/>
                   </pic:nvPicPr>
                   <pic:blipFill>
-                    <a:blip r:embed="rId29"/>
+                    <a:blip r:embed="rId31"/>
                     <a:stretch>
                       <a:fillRect/>
                     </a:stretch>
@@ -2856,7 +2779,7 @@
                     <pic:cNvPicPr/>
                   </pic:nvPicPr>
                   <pic:blipFill>
-                    <a:blip r:embed="rId30"/>
+                    <a:blip r:embed="rId32"/>
                     <a:stretch>
                       <a:fillRect/>
                     </a:stretch>
@@ -2964,7 +2887,7 @@
                     <pic:cNvPicPr/>
                   </pic:nvPicPr>
                   <pic:blipFill>
-                    <a:blip r:embed="rId31"/>
+                    <a:blip r:embed="rId33"/>
                     <a:stretch>
                       <a:fillRect/>
                     </a:stretch>
@@ -3033,7 +2956,7 @@
                     <pic:cNvPicPr/>
                   </pic:nvPicPr>
                   <pic:blipFill>
-                    <a:blip r:embed="rId32"/>
+                    <a:blip r:embed="rId34"/>
                     <a:stretch>
                       <a:fillRect/>
                     </a:stretch>
@@ -3070,19 +2993,8 @@
           <w:u w:val="single"/>
         </w:rPr>
         <w:lastRenderedPageBreak/>
-        <w:t xml:space="preserve">Negative </w:t>
-      </w:r>
-      <w:proofErr w:type="gramStart"/>
-      <w:r>
-        <w:rPr>
-          <w:rFonts w:ascii="Calisto MT" w:hAnsi="Calisto MT" w:cs="Times New Roman"/>
-          <w:sz w:val="28"/>
-          <w:szCs w:val="28"/>
-          <w:u w:val="single"/>
-        </w:rPr>
-        <w:t>Testing :</w:t>
-      </w:r>
-      <w:proofErr w:type="gramEnd"/>
+        <w:t>Negative Testing :</w:t>
+      </w:r>
       <w:r>
         <w:rPr>
           <w:rFonts w:ascii="Calisto MT" w:hAnsi="Calisto MT" w:cs="Times New Roman"/>
@@ -3090,42 +3002,7 @@
           <w:szCs w:val="28"/>
         </w:rPr>
         <w:br/>
-      </w:r>
-      <w:proofErr w:type="gramStart"/>
-      <w:r>
-        <w:rPr>
-          <w:rFonts w:ascii="Calisto MT" w:hAnsi="Calisto MT" w:cs="Times New Roman"/>
-          <w:sz w:val="28"/>
-          <w:szCs w:val="28"/>
-        </w:rPr>
-        <w:t>1.Passenger</w:t>
-      </w:r>
-      <w:proofErr w:type="gramEnd"/>
-      <w:r>
-        <w:rPr>
-          <w:rFonts w:ascii="Calisto MT" w:hAnsi="Calisto MT" w:cs="Times New Roman"/>
-          <w:sz w:val="28"/>
-          <w:szCs w:val="28"/>
-        </w:rPr>
-        <w:t xml:space="preserve"> </w:t>
-      </w:r>
-      <w:proofErr w:type="gramStart"/>
-      <w:r>
-        <w:rPr>
-          <w:rFonts w:ascii="Calisto MT" w:hAnsi="Calisto MT" w:cs="Times New Roman"/>
-          <w:sz w:val="28"/>
-          <w:szCs w:val="28"/>
-        </w:rPr>
-        <w:t>Count !</w:t>
-      </w:r>
-      <w:proofErr w:type="gramEnd"/>
-      <w:r>
-        <w:rPr>
-          <w:rFonts w:ascii="Calisto MT" w:hAnsi="Calisto MT" w:cs="Times New Roman"/>
-          <w:sz w:val="28"/>
-          <w:szCs w:val="28"/>
-        </w:rPr>
-        <w:t>= no of passenger details filled</w:t>
+        <w:t>1.Passenger Count != no of passenger details filled</w:t>
       </w:r>
     </w:p>
     <w:p>
@@ -3159,7 +3036,7 @@
                     <pic:cNvPicPr/>
                   </pic:nvPicPr>
                   <pic:blipFill>
-                    <a:blip r:embed="rId33"/>
+                    <a:blip r:embed="rId35"/>
                     <a:stretch>
                       <a:fillRect/>
                     </a:stretch>
@@ -3218,7 +3095,7 @@
                     <pic:cNvPicPr/>
                   </pic:nvPicPr>
                   <pic:blipFill>
-                    <a:blip r:embed="rId34"/>
+                    <a:blip r:embed="rId36"/>
                     <a:stretch>
                       <a:fillRect/>
                     </a:stretch>
@@ -3279,7 +3156,7 @@
                     <pic:cNvPicPr/>
                   </pic:nvPicPr>
                   <pic:blipFill>
-                    <a:blip r:embed="rId35"/>
+                    <a:blip r:embed="rId37"/>
                     <a:stretch>
                       <a:fillRect/>
                     </a:stretch>
@@ -3339,7 +3216,7 @@
                     <pic:cNvPicPr/>
                   </pic:nvPicPr>
                   <pic:blipFill>
-                    <a:blip r:embed="rId36"/>
+                    <a:blip r:embed="rId38"/>
                     <a:stretch>
                       <a:fillRect/>
                     </a:stretch>

</xml_diff>